<commit_message>
modified set 3 & 4
</commit_message>
<xml_diff>
--- a/Assignment-2/Omkar_Shelar_Assignment-2_Set-4.docx
+++ b/Assignment-2/Omkar_Shelar_Assignment-2_Set-4.docx
@@ -164,7 +164,7 @@
           <w:b/>
           <w:color w:val="4F81BD" w:themeColor="accent1"/>
         </w:rPr>
-        <w:t>B&amp;D</w:t>
+        <w:t>C</w:t>
       </w:r>
     </w:p>
     <w:p>
@@ -289,23 +289,13 @@
         </w:rPr>
         <w:t xml:space="preserve">… </w:t>
       </w:r>
-      <w:proofErr w:type="gramStart"/>
-      <w:r>
-        <w:rPr>
-          <w:rFonts w:cs="BookAntiqua"/>
-          <w:b/>
-          <w:color w:val="4F81BD" w:themeColor="accent1"/>
-        </w:rPr>
-        <w:t>A,B</w:t>
-      </w:r>
-      <w:proofErr w:type="gramEnd"/>
-      <w:r>
-        <w:rPr>
-          <w:rFonts w:cs="BookAntiqua"/>
-          <w:b/>
-          <w:color w:val="4F81BD" w:themeColor="accent1"/>
-        </w:rPr>
-        <w:t>&amp;C</w:t>
+      <w:r>
+        <w:rPr>
+          <w:rFonts w:cs="BookAntiqua"/>
+          <w:b/>
+          <w:color w:val="4F81BD" w:themeColor="accent1"/>
+        </w:rPr>
+        <w:t>A</w:t>
       </w:r>
     </w:p>
     <w:p>
@@ -360,13 +350,15 @@
         </w:rPr>
         <w:t xml:space="preserve">… </w:t>
       </w:r>
-      <w:r>
-        <w:rPr>
-          <w:rFonts w:cs="BookAntiqua"/>
-          <w:b/>
-          <w:color w:val="4F81BD" w:themeColor="accent1"/>
-        </w:rPr>
-        <w:t>A&amp;B</w:t>
+      <w:bookmarkStart w:id="0" w:name="_GoBack"/>
+      <w:bookmarkEnd w:id="0"/>
+      <w:r>
+        <w:rPr>
+          <w:rFonts w:cs="BookAntiqua"/>
+          <w:b/>
+          <w:color w:val="4F81BD" w:themeColor="accent1"/>
+        </w:rPr>
+        <w:t>B</w:t>
       </w:r>
     </w:p>
     <w:p>
@@ -886,15 +878,7 @@
           <w:b/>
           <w:color w:val="4F81BD" w:themeColor="accent1"/>
         </w:rPr>
-        <w:t>(n)</w:t>
-      </w:r>
-      <w:r>
-        <w:rPr>
-          <w:rFonts w:cs="BookAntiqua"/>
-          <w:b/>
-          <w:color w:val="4F81BD" w:themeColor="accent1"/>
-        </w:rPr>
-        <w:t>/sigma</w:t>
+        <w:t>(n)/sigma</w:t>
       </w:r>
     </w:p>
     <w:p>
@@ -1689,8 +1673,6 @@
         </w:rPr>
         <w:t>The standard deviation of the mean across several samples will be 0.60</w:t>
       </w:r>
-      <w:bookmarkStart w:id="0" w:name="_GoBack"/>
-      <w:bookmarkEnd w:id="0"/>
     </w:p>
     <w:sectPr>
       <w:pgSz w:w="12240" w:h="15840"/>

</xml_diff>